<commit_message>
Added gitignore file to exclude csv and pyc files
</commit_message>
<xml_diff>
--- a/Lab Notes.docx
+++ b/Lab Notes.docx
@@ -3687,13 +3687,19 @@
     <w:p/>
     <w:p>
       <w:r>
-        <w:t>For this research, UNSW-NB15_1 and UNSW-</w:t>
-      </w:r>
-      <w:r>
-        <w:t xml:space="preserve"> </w:t>
-      </w:r>
-      <w:r>
-        <w:t xml:space="preserve">NB15_2 will be used without modification, since they demonstrate the most imbalanced datasets without modification. </w:t>
+        <w:t xml:space="preserve">For this research, UNSW-NB15_1 will be used without modification, since </w:t>
+      </w:r>
+      <w:r>
+        <w:t>it</w:t>
+      </w:r>
+      <w:r>
+        <w:t xml:space="preserve"> demonstrate</w:t>
+      </w:r>
+      <w:r>
+        <w:t>s</w:t>
+      </w:r>
+      <w:r>
+        <w:t xml:space="preserve"> the most imbalanced dataset without modification. </w:t>
       </w:r>
       <w:r>
         <w:t>Table 4 shows how the normal and attack records are distributed.</w:t>
@@ -3704,7 +3710,7 @@
     </w:p>
     <w:tbl>
       <w:tblPr>
-        <w:tblW w:w="6020" w:type="dxa"/>
+        <w:tblW w:w="3915" w:type="dxa"/>
         <w:tblBorders>
           <w:top w:val="single" w:sz="4" w:space="0" w:color="auto"/>
           <w:left w:val="single" w:sz="4" w:space="0" w:color="auto"/>
@@ -3719,8 +3725,6 @@
         <w:gridCol w:w="1637"/>
         <w:gridCol w:w="1328"/>
         <w:gridCol w:w="950"/>
-        <w:gridCol w:w="1340"/>
-        <w:gridCol w:w="950"/>
       </w:tblGrid>
       <w:tr>
         <w:trPr>
@@ -3728,7 +3732,7 @@
         </w:trPr>
         <w:tc>
           <w:tcPr>
-            <w:tcW w:w="1560" w:type="dxa"/>
+            <w:tcW w:w="1637" w:type="dxa"/>
             <w:shd w:val="clear" w:color="auto" w:fill="auto"/>
             <w:noWrap/>
             <w:vAlign w:val="bottom"/>
@@ -3747,7 +3751,7 @@
         </w:tc>
         <w:tc>
           <w:tcPr>
-            <w:tcW w:w="2220" w:type="dxa"/>
+            <w:tcW w:w="2278" w:type="dxa"/>
             <w:gridSpan w:val="2"/>
             <w:shd w:val="clear" w:color="auto" w:fill="auto"/>
             <w:noWrap/>
@@ -3768,32 +3772,6 @@
                 <w:color w:val="000000"/>
               </w:rPr>
               <w:t>UNSW-NB15_1</w:t>
-            </w:r>
-          </w:p>
-        </w:tc>
-        <w:tc>
-          <w:tcPr>
-            <w:tcW w:w="2240" w:type="dxa"/>
-            <w:gridSpan w:val="2"/>
-            <w:shd w:val="clear" w:color="auto" w:fill="auto"/>
-            <w:noWrap/>
-            <w:vAlign w:val="bottom"/>
-            <w:hideMark/>
-          </w:tcPr>
-          <w:p>
-            <w:pPr>
-              <w:spacing w:after="0" w:line="240" w:lineRule="auto"/>
-              <w:rPr>
-                <w:rFonts w:ascii="Calibri" w:eastAsia="Times New Roman" w:hAnsi="Calibri" w:cs="Calibri"/>
-                <w:color w:val="000000"/>
-              </w:rPr>
-            </w:pPr>
-            <w:r>
-              <w:rPr>
-                <w:rFonts w:ascii="Calibri" w:eastAsia="Times New Roman" w:hAnsi="Calibri" w:cs="Calibri"/>
-                <w:color w:val="000000"/>
-              </w:rPr>
-              <w:t>UNSW-NB15_2</w:t>
             </w:r>
           </w:p>
         </w:tc>
@@ -3804,7 +3782,7 @@
         </w:trPr>
         <w:tc>
           <w:tcPr>
-            <w:tcW w:w="1560" w:type="dxa"/>
+            <w:tcW w:w="1637" w:type="dxa"/>
             <w:shd w:val="clear" w:color="auto" w:fill="auto"/>
             <w:noWrap/>
             <w:vAlign w:val="bottom"/>
@@ -3854,59 +3832,7 @@
         </w:tc>
         <w:tc>
           <w:tcPr>
-            <w:tcW w:w="892" w:type="dxa"/>
-            <w:shd w:val="clear" w:color="auto" w:fill="auto"/>
-            <w:noWrap/>
-            <w:vAlign w:val="bottom"/>
-            <w:hideMark/>
-          </w:tcPr>
-          <w:p>
-            <w:pPr>
-              <w:spacing w:after="0" w:line="240" w:lineRule="auto"/>
-              <w:rPr>
-                <w:rFonts w:ascii="Calibri" w:eastAsia="Times New Roman" w:hAnsi="Calibri" w:cs="Calibri"/>
-                <w:color w:val="000000"/>
-              </w:rPr>
-            </w:pPr>
-            <w:proofErr w:type="spellStart"/>
-            <w:r>
-              <w:rPr>
-                <w:rFonts w:ascii="Calibri" w:eastAsia="Times New Roman" w:hAnsi="Calibri" w:cs="Calibri"/>
-                <w:color w:val="000000"/>
-              </w:rPr>
-              <w:t>PctTotal</w:t>
-            </w:r>
-            <w:proofErr w:type="spellEnd"/>
-          </w:p>
-        </w:tc>
-        <w:tc>
-          <w:tcPr>
-            <w:tcW w:w="1340" w:type="dxa"/>
-            <w:shd w:val="clear" w:color="auto" w:fill="auto"/>
-            <w:noWrap/>
-            <w:vAlign w:val="bottom"/>
-            <w:hideMark/>
-          </w:tcPr>
-          <w:p>
-            <w:pPr>
-              <w:spacing w:after="0" w:line="240" w:lineRule="auto"/>
-              <w:rPr>
-                <w:rFonts w:ascii="Calibri" w:eastAsia="Times New Roman" w:hAnsi="Calibri" w:cs="Calibri"/>
-                <w:color w:val="000000"/>
-              </w:rPr>
-            </w:pPr>
-            <w:r>
-              <w:rPr>
-                <w:rFonts w:ascii="Calibri" w:eastAsia="Times New Roman" w:hAnsi="Calibri" w:cs="Calibri"/>
-                <w:color w:val="000000"/>
-              </w:rPr>
-              <w:t>Records</w:t>
-            </w:r>
-          </w:p>
-        </w:tc>
-        <w:tc>
-          <w:tcPr>
-            <w:tcW w:w="900" w:type="dxa"/>
+            <w:tcW w:w="950" w:type="dxa"/>
             <w:shd w:val="clear" w:color="auto" w:fill="auto"/>
             <w:noWrap/>
             <w:vAlign w:val="bottom"/>
@@ -3938,7 +3864,7 @@
         </w:trPr>
         <w:tc>
           <w:tcPr>
-            <w:tcW w:w="1560" w:type="dxa"/>
+            <w:tcW w:w="1637" w:type="dxa"/>
             <w:shd w:val="clear" w:color="auto" w:fill="auto"/>
             <w:noWrap/>
             <w:vAlign w:val="bottom"/>
@@ -3988,7 +3914,7 @@
         </w:tc>
         <w:tc>
           <w:tcPr>
-            <w:tcW w:w="892" w:type="dxa"/>
+            <w:tcW w:w="950" w:type="dxa"/>
             <w:shd w:val="clear" w:color="auto" w:fill="auto"/>
             <w:noWrap/>
             <w:vAlign w:val="bottom"/>
@@ -4009,57 +3935,6 @@
                 <w:color w:val="000000"/>
               </w:rPr>
               <w:t>97%</w:t>
-            </w:r>
-          </w:p>
-        </w:tc>
-        <w:tc>
-          <w:tcPr>
-            <w:tcW w:w="1340" w:type="dxa"/>
-            <w:shd w:val="clear" w:color="auto" w:fill="auto"/>
-            <w:noWrap/>
-            <w:vAlign w:val="bottom"/>
-            <w:hideMark/>
-          </w:tcPr>
-          <w:p>
-            <w:pPr>
-              <w:spacing w:after="0" w:line="240" w:lineRule="auto"/>
-              <w:rPr>
-                <w:rFonts w:ascii="Calibri" w:eastAsia="Times New Roman" w:hAnsi="Calibri" w:cs="Calibri"/>
-                <w:color w:val="000000"/>
-              </w:rPr>
-            </w:pPr>
-            <w:r>
-              <w:rPr>
-                <w:rFonts w:ascii="Calibri" w:eastAsia="Times New Roman" w:hAnsi="Calibri" w:cs="Calibri"/>
-                <w:color w:val="000000"/>
-              </w:rPr>
-              <w:t>647,252</w:t>
-            </w:r>
-          </w:p>
-        </w:tc>
-        <w:tc>
-          <w:tcPr>
-            <w:tcW w:w="900" w:type="dxa"/>
-            <w:shd w:val="clear" w:color="auto" w:fill="auto"/>
-            <w:noWrap/>
-            <w:vAlign w:val="bottom"/>
-            <w:hideMark/>
-          </w:tcPr>
-          <w:p>
-            <w:pPr>
-              <w:spacing w:after="0" w:line="240" w:lineRule="auto"/>
-              <w:jc w:val="right"/>
-              <w:rPr>
-                <w:rFonts w:ascii="Calibri" w:eastAsia="Times New Roman" w:hAnsi="Calibri" w:cs="Calibri"/>
-                <w:color w:val="000000"/>
-              </w:rPr>
-            </w:pPr>
-            <w:r>
-              <w:rPr>
-                <w:rFonts w:ascii="Calibri" w:eastAsia="Times New Roman" w:hAnsi="Calibri" w:cs="Calibri"/>
-                <w:color w:val="000000"/>
-              </w:rPr>
-              <w:t>92%</w:t>
             </w:r>
           </w:p>
         </w:tc>
@@ -4070,7 +3945,7 @@
         </w:trPr>
         <w:tc>
           <w:tcPr>
-            <w:tcW w:w="1560" w:type="dxa"/>
+            <w:tcW w:w="1637" w:type="dxa"/>
             <w:shd w:val="clear" w:color="auto" w:fill="auto"/>
             <w:noWrap/>
             <w:vAlign w:val="bottom"/>
@@ -4120,7 +3995,7 @@
         </w:tc>
         <w:tc>
           <w:tcPr>
-            <w:tcW w:w="892" w:type="dxa"/>
+            <w:tcW w:w="950" w:type="dxa"/>
             <w:shd w:val="clear" w:color="auto" w:fill="auto"/>
             <w:noWrap/>
             <w:vAlign w:val="bottom"/>
@@ -4141,57 +4016,6 @@
                 <w:color w:val="000000"/>
               </w:rPr>
               <w:t>1%</w:t>
-            </w:r>
-          </w:p>
-        </w:tc>
-        <w:tc>
-          <w:tcPr>
-            <w:tcW w:w="1340" w:type="dxa"/>
-            <w:shd w:val="clear" w:color="auto" w:fill="auto"/>
-            <w:noWrap/>
-            <w:vAlign w:val="bottom"/>
-            <w:hideMark/>
-          </w:tcPr>
-          <w:p>
-            <w:pPr>
-              <w:spacing w:after="0" w:line="240" w:lineRule="auto"/>
-              <w:rPr>
-                <w:rFonts w:ascii="Calibri" w:eastAsia="Times New Roman" w:hAnsi="Calibri" w:cs="Calibri"/>
-                <w:color w:val="000000"/>
-              </w:rPr>
-            </w:pPr>
-            <w:r>
-              <w:rPr>
-                <w:rFonts w:ascii="Calibri" w:eastAsia="Times New Roman" w:hAnsi="Calibri" w:cs="Calibri"/>
-                <w:color w:val="000000"/>
-              </w:rPr>
-              <w:t>27,883</w:t>
-            </w:r>
-          </w:p>
-        </w:tc>
-        <w:tc>
-          <w:tcPr>
-            <w:tcW w:w="900" w:type="dxa"/>
-            <w:shd w:val="clear" w:color="auto" w:fill="auto"/>
-            <w:noWrap/>
-            <w:vAlign w:val="bottom"/>
-            <w:hideMark/>
-          </w:tcPr>
-          <w:p>
-            <w:pPr>
-              <w:spacing w:after="0" w:line="240" w:lineRule="auto"/>
-              <w:jc w:val="right"/>
-              <w:rPr>
-                <w:rFonts w:ascii="Calibri" w:eastAsia="Times New Roman" w:hAnsi="Calibri" w:cs="Calibri"/>
-                <w:color w:val="000000"/>
-              </w:rPr>
-            </w:pPr>
-            <w:r>
-              <w:rPr>
-                <w:rFonts w:ascii="Calibri" w:eastAsia="Times New Roman" w:hAnsi="Calibri" w:cs="Calibri"/>
-                <w:color w:val="000000"/>
-              </w:rPr>
-              <w:t>4%</w:t>
             </w:r>
           </w:p>
         </w:tc>
@@ -4202,7 +4026,7 @@
         </w:trPr>
         <w:tc>
           <w:tcPr>
-            <w:tcW w:w="1560" w:type="dxa"/>
+            <w:tcW w:w="1637" w:type="dxa"/>
             <w:shd w:val="clear" w:color="auto" w:fill="auto"/>
             <w:noWrap/>
             <w:vAlign w:val="bottom"/>
@@ -4252,7 +4076,7 @@
         </w:tc>
         <w:tc>
           <w:tcPr>
-            <w:tcW w:w="892" w:type="dxa"/>
+            <w:tcW w:w="950" w:type="dxa"/>
             <w:shd w:val="clear" w:color="auto" w:fill="auto"/>
             <w:noWrap/>
             <w:vAlign w:val="bottom"/>
@@ -4273,57 +4097,6 @@
                 <w:color w:val="000000"/>
               </w:rPr>
               <w:t>1%</w:t>
-            </w:r>
-          </w:p>
-        </w:tc>
-        <w:tc>
-          <w:tcPr>
-            <w:tcW w:w="1340" w:type="dxa"/>
-            <w:shd w:val="clear" w:color="auto" w:fill="auto"/>
-            <w:noWrap/>
-            <w:vAlign w:val="bottom"/>
-            <w:hideMark/>
-          </w:tcPr>
-          <w:p>
-            <w:pPr>
-              <w:spacing w:after="0" w:line="240" w:lineRule="auto"/>
-              <w:rPr>
-                <w:rFonts w:ascii="Calibri" w:eastAsia="Times New Roman" w:hAnsi="Calibri" w:cs="Calibri"/>
-                <w:color w:val="000000"/>
-              </w:rPr>
-            </w:pPr>
-            <w:r>
-              <w:rPr>
-                <w:rFonts w:ascii="Calibri" w:eastAsia="Times New Roman" w:hAnsi="Calibri" w:cs="Calibri"/>
-                <w:color w:val="000000"/>
-              </w:rPr>
-              <w:t>11,103</w:t>
-            </w:r>
-          </w:p>
-        </w:tc>
-        <w:tc>
-          <w:tcPr>
-            <w:tcW w:w="900" w:type="dxa"/>
-            <w:shd w:val="clear" w:color="auto" w:fill="auto"/>
-            <w:noWrap/>
-            <w:vAlign w:val="bottom"/>
-            <w:hideMark/>
-          </w:tcPr>
-          <w:p>
-            <w:pPr>
-              <w:spacing w:after="0" w:line="240" w:lineRule="auto"/>
-              <w:jc w:val="right"/>
-              <w:rPr>
-                <w:rFonts w:ascii="Calibri" w:eastAsia="Times New Roman" w:hAnsi="Calibri" w:cs="Calibri"/>
-                <w:color w:val="000000"/>
-              </w:rPr>
-            </w:pPr>
-            <w:r>
-              <w:rPr>
-                <w:rFonts w:ascii="Calibri" w:eastAsia="Times New Roman" w:hAnsi="Calibri" w:cs="Calibri"/>
-                <w:color w:val="000000"/>
-              </w:rPr>
-              <w:t>2%</w:t>
             </w:r>
           </w:p>
         </w:tc>
@@ -4334,7 +4107,7 @@
         </w:trPr>
         <w:tc>
           <w:tcPr>
-            <w:tcW w:w="1560" w:type="dxa"/>
+            <w:tcW w:w="1637" w:type="dxa"/>
             <w:shd w:val="clear" w:color="auto" w:fill="auto"/>
             <w:noWrap/>
             <w:vAlign w:val="bottom"/>
@@ -4386,58 +4159,7 @@
         </w:tc>
         <w:tc>
           <w:tcPr>
-            <w:tcW w:w="892" w:type="dxa"/>
-            <w:shd w:val="clear" w:color="auto" w:fill="auto"/>
-            <w:noWrap/>
-            <w:vAlign w:val="bottom"/>
-            <w:hideMark/>
-          </w:tcPr>
-          <w:p>
-            <w:pPr>
-              <w:spacing w:after="0" w:line="240" w:lineRule="auto"/>
-              <w:jc w:val="right"/>
-              <w:rPr>
-                <w:rFonts w:ascii="Calibri" w:eastAsia="Times New Roman" w:hAnsi="Calibri" w:cs="Calibri"/>
-                <w:color w:val="000000"/>
-              </w:rPr>
-            </w:pPr>
-            <w:r>
-              <w:rPr>
-                <w:rFonts w:ascii="Calibri" w:eastAsia="Times New Roman" w:hAnsi="Calibri" w:cs="Calibri"/>
-                <w:color w:val="000000"/>
-              </w:rPr>
-              <w:t>1%</w:t>
-            </w:r>
-          </w:p>
-        </w:tc>
-        <w:tc>
-          <w:tcPr>
-            <w:tcW w:w="1340" w:type="dxa"/>
-            <w:shd w:val="clear" w:color="auto" w:fill="auto"/>
-            <w:noWrap/>
-            <w:vAlign w:val="bottom"/>
-            <w:hideMark/>
-          </w:tcPr>
-          <w:p>
-            <w:pPr>
-              <w:spacing w:after="0" w:line="240" w:lineRule="auto"/>
-              <w:rPr>
-                <w:rFonts w:ascii="Calibri" w:eastAsia="Times New Roman" w:hAnsi="Calibri" w:cs="Calibri"/>
-                <w:color w:val="000000"/>
-              </w:rPr>
-            </w:pPr>
-            <w:r>
-              <w:rPr>
-                <w:rFonts w:ascii="Calibri" w:eastAsia="Times New Roman" w:hAnsi="Calibri" w:cs="Calibri"/>
-                <w:color w:val="000000"/>
-              </w:rPr>
-              <w:t>4,668</w:t>
-            </w:r>
-          </w:p>
-        </w:tc>
-        <w:tc>
-          <w:tcPr>
-            <w:tcW w:w="900" w:type="dxa"/>
+            <w:tcW w:w="950" w:type="dxa"/>
             <w:shd w:val="clear" w:color="auto" w:fill="auto"/>
             <w:noWrap/>
             <w:vAlign w:val="bottom"/>
@@ -4468,7 +4190,7 @@
         </w:trPr>
         <w:tc>
           <w:tcPr>
-            <w:tcW w:w="1560" w:type="dxa"/>
+            <w:tcW w:w="1637" w:type="dxa"/>
             <w:shd w:val="clear" w:color="auto" w:fill="auto"/>
             <w:noWrap/>
             <w:vAlign w:val="bottom"/>
@@ -4518,58 +4240,7 @@
         </w:tc>
         <w:tc>
           <w:tcPr>
-            <w:tcW w:w="892" w:type="dxa"/>
-            <w:shd w:val="clear" w:color="auto" w:fill="auto"/>
-            <w:noWrap/>
-            <w:vAlign w:val="bottom"/>
-            <w:hideMark/>
-          </w:tcPr>
-          <w:p>
-            <w:pPr>
-              <w:spacing w:after="0" w:line="240" w:lineRule="auto"/>
-              <w:jc w:val="right"/>
-              <w:rPr>
-                <w:rFonts w:ascii="Calibri" w:eastAsia="Times New Roman" w:hAnsi="Calibri" w:cs="Calibri"/>
-                <w:color w:val="000000"/>
-              </w:rPr>
-            </w:pPr>
-            <w:r>
-              <w:rPr>
-                <w:rFonts w:ascii="Calibri" w:eastAsia="Times New Roman" w:hAnsi="Calibri" w:cs="Calibri"/>
-                <w:color w:val="000000"/>
-              </w:rPr>
-              <w:t>0%</w:t>
-            </w:r>
-          </w:p>
-        </w:tc>
-        <w:tc>
-          <w:tcPr>
-            <w:tcW w:w="1340" w:type="dxa"/>
-            <w:shd w:val="clear" w:color="auto" w:fill="auto"/>
-            <w:noWrap/>
-            <w:vAlign w:val="bottom"/>
-            <w:hideMark/>
-          </w:tcPr>
-          <w:p>
-            <w:pPr>
-              <w:spacing w:after="0" w:line="240" w:lineRule="auto"/>
-              <w:rPr>
-                <w:rFonts w:ascii="Calibri" w:eastAsia="Times New Roman" w:hAnsi="Calibri" w:cs="Calibri"/>
-                <w:color w:val="000000"/>
-              </w:rPr>
-            </w:pPr>
-            <w:r>
-              <w:rPr>
-                <w:rFonts w:ascii="Calibri" w:eastAsia="Times New Roman" w:hAnsi="Calibri" w:cs="Calibri"/>
-                <w:color w:val="000000"/>
-              </w:rPr>
-              <w:t>3,116</w:t>
-            </w:r>
-          </w:p>
-        </w:tc>
-        <w:tc>
-          <w:tcPr>
-            <w:tcW w:w="900" w:type="dxa"/>
+            <w:tcW w:w="950" w:type="dxa"/>
             <w:shd w:val="clear" w:color="auto" w:fill="auto"/>
             <w:noWrap/>
             <w:vAlign w:val="bottom"/>
@@ -4600,7 +4271,7 @@
         </w:trPr>
         <w:tc>
           <w:tcPr>
-            <w:tcW w:w="1560" w:type="dxa"/>
+            <w:tcW w:w="1637" w:type="dxa"/>
             <w:shd w:val="clear" w:color="auto" w:fill="auto"/>
             <w:noWrap/>
             <w:vAlign w:val="bottom"/>
@@ -4652,7 +4323,7 @@
         </w:tc>
         <w:tc>
           <w:tcPr>
-            <w:tcW w:w="892" w:type="dxa"/>
+            <w:tcW w:w="950" w:type="dxa"/>
             <w:shd w:val="clear" w:color="auto" w:fill="auto"/>
             <w:noWrap/>
             <w:vAlign w:val="bottom"/>
@@ -4673,57 +4344,6 @@
                 <w:color w:val="000000"/>
               </w:rPr>
               <w:t>0%</w:t>
-            </w:r>
-          </w:p>
-        </w:tc>
-        <w:tc>
-          <w:tcPr>
-            <w:tcW w:w="1340" w:type="dxa"/>
-            <w:shd w:val="clear" w:color="auto" w:fill="auto"/>
-            <w:noWrap/>
-            <w:vAlign w:val="bottom"/>
-            <w:hideMark/>
-          </w:tcPr>
-          <w:p>
-            <w:pPr>
-              <w:spacing w:after="0" w:line="240" w:lineRule="auto"/>
-              <w:rPr>
-                <w:rFonts w:ascii="Calibri" w:eastAsia="Times New Roman" w:hAnsi="Calibri" w:cs="Calibri"/>
-                <w:color w:val="000000"/>
-              </w:rPr>
-            </w:pPr>
-            <w:r>
-              <w:rPr>
-                <w:rFonts w:ascii="Calibri" w:eastAsia="Times New Roman" w:hAnsi="Calibri" w:cs="Calibri"/>
-                <w:color w:val="000000"/>
-              </w:rPr>
-              <w:t>4,637</w:t>
-            </w:r>
-          </w:p>
-        </w:tc>
-        <w:tc>
-          <w:tcPr>
-            <w:tcW w:w="900" w:type="dxa"/>
-            <w:shd w:val="clear" w:color="auto" w:fill="auto"/>
-            <w:noWrap/>
-            <w:vAlign w:val="bottom"/>
-            <w:hideMark/>
-          </w:tcPr>
-          <w:p>
-            <w:pPr>
-              <w:spacing w:after="0" w:line="240" w:lineRule="auto"/>
-              <w:jc w:val="right"/>
-              <w:rPr>
-                <w:rFonts w:ascii="Calibri" w:eastAsia="Times New Roman" w:hAnsi="Calibri" w:cs="Calibri"/>
-                <w:color w:val="000000"/>
-              </w:rPr>
-            </w:pPr>
-            <w:r>
-              <w:rPr>
-                <w:rFonts w:ascii="Calibri" w:eastAsia="Times New Roman" w:hAnsi="Calibri" w:cs="Calibri"/>
-                <w:color w:val="000000"/>
-              </w:rPr>
-              <w:t>1%</w:t>
             </w:r>
           </w:p>
         </w:tc>
@@ -4734,7 +4354,7 @@
         </w:trPr>
         <w:tc>
           <w:tcPr>
-            <w:tcW w:w="1560" w:type="dxa"/>
+            <w:tcW w:w="1637" w:type="dxa"/>
             <w:shd w:val="clear" w:color="auto" w:fill="auto"/>
             <w:noWrap/>
             <w:vAlign w:val="bottom"/>
@@ -4784,58 +4404,7 @@
         </w:tc>
         <w:tc>
           <w:tcPr>
-            <w:tcW w:w="892" w:type="dxa"/>
-            <w:shd w:val="clear" w:color="auto" w:fill="auto"/>
-            <w:noWrap/>
-            <w:vAlign w:val="bottom"/>
-            <w:hideMark/>
-          </w:tcPr>
-          <w:p>
-            <w:pPr>
-              <w:spacing w:after="0" w:line="240" w:lineRule="auto"/>
-              <w:jc w:val="right"/>
-              <w:rPr>
-                <w:rFonts w:ascii="Calibri" w:eastAsia="Times New Roman" w:hAnsi="Calibri" w:cs="Calibri"/>
-                <w:color w:val="000000"/>
-              </w:rPr>
-            </w:pPr>
-            <w:r>
-              <w:rPr>
-                <w:rFonts w:ascii="Calibri" w:eastAsia="Times New Roman" w:hAnsi="Calibri" w:cs="Calibri"/>
-                <w:color w:val="000000"/>
-              </w:rPr>
-              <w:t>0%</w:t>
-            </w:r>
-          </w:p>
-        </w:tc>
-        <w:tc>
-          <w:tcPr>
-            <w:tcW w:w="1340" w:type="dxa"/>
-            <w:shd w:val="clear" w:color="auto" w:fill="auto"/>
-            <w:noWrap/>
-            <w:vAlign w:val="bottom"/>
-            <w:hideMark/>
-          </w:tcPr>
-          <w:p>
-            <w:pPr>
-              <w:spacing w:after="0" w:line="240" w:lineRule="auto"/>
-              <w:rPr>
-                <w:rFonts w:ascii="Calibri" w:eastAsia="Times New Roman" w:hAnsi="Calibri" w:cs="Calibri"/>
-                <w:color w:val="000000"/>
-              </w:rPr>
-            </w:pPr>
-            <w:r>
-              <w:rPr>
-                <w:rFonts w:ascii="Calibri" w:eastAsia="Times New Roman" w:hAnsi="Calibri" w:cs="Calibri"/>
-                <w:color w:val="000000"/>
-              </w:rPr>
-              <w:t>370</w:t>
-            </w:r>
-          </w:p>
-        </w:tc>
-        <w:tc>
-          <w:tcPr>
-            <w:tcW w:w="900" w:type="dxa"/>
+            <w:tcW w:w="950" w:type="dxa"/>
             <w:shd w:val="clear" w:color="auto" w:fill="auto"/>
             <w:noWrap/>
             <w:vAlign w:val="bottom"/>
@@ -4866,7 +4435,7 @@
         </w:trPr>
         <w:tc>
           <w:tcPr>
-            <w:tcW w:w="1560" w:type="dxa"/>
+            <w:tcW w:w="1637" w:type="dxa"/>
             <w:shd w:val="clear" w:color="auto" w:fill="auto"/>
             <w:noWrap/>
             <w:vAlign w:val="bottom"/>
@@ -4916,58 +4485,7 @@
         </w:tc>
         <w:tc>
           <w:tcPr>
-            <w:tcW w:w="892" w:type="dxa"/>
-            <w:shd w:val="clear" w:color="auto" w:fill="auto"/>
-            <w:noWrap/>
-            <w:vAlign w:val="bottom"/>
-            <w:hideMark/>
-          </w:tcPr>
-          <w:p>
-            <w:pPr>
-              <w:spacing w:after="0" w:line="240" w:lineRule="auto"/>
-              <w:jc w:val="right"/>
-              <w:rPr>
-                <w:rFonts w:ascii="Calibri" w:eastAsia="Times New Roman" w:hAnsi="Calibri" w:cs="Calibri"/>
-                <w:color w:val="000000"/>
-              </w:rPr>
-            </w:pPr>
-            <w:r>
-              <w:rPr>
-                <w:rFonts w:ascii="Calibri" w:eastAsia="Times New Roman" w:hAnsi="Calibri" w:cs="Calibri"/>
-                <w:color w:val="000000"/>
-              </w:rPr>
-              <w:t>0%</w:t>
-            </w:r>
-          </w:p>
-        </w:tc>
-        <w:tc>
-          <w:tcPr>
-            <w:tcW w:w="1340" w:type="dxa"/>
-            <w:shd w:val="clear" w:color="auto" w:fill="auto"/>
-            <w:noWrap/>
-            <w:vAlign w:val="bottom"/>
-            <w:hideMark/>
-          </w:tcPr>
-          <w:p>
-            <w:pPr>
-              <w:spacing w:after="0" w:line="240" w:lineRule="auto"/>
-              <w:rPr>
-                <w:rFonts w:ascii="Calibri" w:eastAsia="Times New Roman" w:hAnsi="Calibri" w:cs="Calibri"/>
-                <w:color w:val="000000"/>
-              </w:rPr>
-            </w:pPr>
-            <w:r>
-              <w:rPr>
-                <w:rFonts w:ascii="Calibri" w:eastAsia="Times New Roman" w:hAnsi="Calibri" w:cs="Calibri"/>
-                <w:color w:val="000000"/>
-              </w:rPr>
-              <w:t>608</w:t>
-            </w:r>
-          </w:p>
-        </w:tc>
-        <w:tc>
-          <w:tcPr>
-            <w:tcW w:w="900" w:type="dxa"/>
+            <w:tcW w:w="950" w:type="dxa"/>
             <w:shd w:val="clear" w:color="auto" w:fill="auto"/>
             <w:noWrap/>
             <w:vAlign w:val="bottom"/>
@@ -4998,7 +4516,7 @@
         </w:trPr>
         <w:tc>
           <w:tcPr>
-            <w:tcW w:w="1560" w:type="dxa"/>
+            <w:tcW w:w="1637" w:type="dxa"/>
             <w:shd w:val="clear" w:color="auto" w:fill="auto"/>
             <w:noWrap/>
             <w:vAlign w:val="bottom"/>
@@ -5048,58 +4566,7 @@
         </w:tc>
         <w:tc>
           <w:tcPr>
-            <w:tcW w:w="892" w:type="dxa"/>
-            <w:shd w:val="clear" w:color="auto" w:fill="auto"/>
-            <w:noWrap/>
-            <w:vAlign w:val="bottom"/>
-            <w:hideMark/>
-          </w:tcPr>
-          <w:p>
-            <w:pPr>
-              <w:spacing w:after="0" w:line="240" w:lineRule="auto"/>
-              <w:jc w:val="right"/>
-              <w:rPr>
-                <w:rFonts w:ascii="Calibri" w:eastAsia="Times New Roman" w:hAnsi="Calibri" w:cs="Calibri"/>
-                <w:color w:val="000000"/>
-              </w:rPr>
-            </w:pPr>
-            <w:r>
-              <w:rPr>
-                <w:rFonts w:ascii="Calibri" w:eastAsia="Times New Roman" w:hAnsi="Calibri" w:cs="Calibri"/>
-                <w:color w:val="000000"/>
-              </w:rPr>
-              <w:t>0%</w:t>
-            </w:r>
-          </w:p>
-        </w:tc>
-        <w:tc>
-          <w:tcPr>
-            <w:tcW w:w="1340" w:type="dxa"/>
-            <w:shd w:val="clear" w:color="auto" w:fill="auto"/>
-            <w:noWrap/>
-            <w:vAlign w:val="bottom"/>
-            <w:hideMark/>
-          </w:tcPr>
-          <w:p>
-            <w:pPr>
-              <w:spacing w:after="0" w:line="240" w:lineRule="auto"/>
-              <w:rPr>
-                <w:rFonts w:ascii="Calibri" w:eastAsia="Times New Roman" w:hAnsi="Calibri" w:cs="Calibri"/>
-                <w:color w:val="000000"/>
-              </w:rPr>
-            </w:pPr>
-            <w:r>
-              <w:rPr>
-                <w:rFonts w:ascii="Calibri" w:eastAsia="Times New Roman" w:hAnsi="Calibri" w:cs="Calibri"/>
-                <w:color w:val="000000"/>
-              </w:rPr>
-              <w:t>324</w:t>
-            </w:r>
-          </w:p>
-        </w:tc>
-        <w:tc>
-          <w:tcPr>
-            <w:tcW w:w="900" w:type="dxa"/>
+            <w:tcW w:w="950" w:type="dxa"/>
             <w:shd w:val="clear" w:color="auto" w:fill="auto"/>
             <w:noWrap/>
             <w:vAlign w:val="bottom"/>
@@ -5130,7 +4597,7 @@
         </w:trPr>
         <w:tc>
           <w:tcPr>
-            <w:tcW w:w="1560" w:type="dxa"/>
+            <w:tcW w:w="1637" w:type="dxa"/>
             <w:shd w:val="clear" w:color="auto" w:fill="auto"/>
             <w:noWrap/>
             <w:vAlign w:val="bottom"/>
@@ -5180,58 +4647,7 @@
         </w:tc>
         <w:tc>
           <w:tcPr>
-            <w:tcW w:w="892" w:type="dxa"/>
-            <w:shd w:val="clear" w:color="auto" w:fill="auto"/>
-            <w:noWrap/>
-            <w:vAlign w:val="bottom"/>
-            <w:hideMark/>
-          </w:tcPr>
-          <w:p>
-            <w:pPr>
-              <w:spacing w:after="0" w:line="240" w:lineRule="auto"/>
-              <w:jc w:val="right"/>
-              <w:rPr>
-                <w:rFonts w:ascii="Calibri" w:eastAsia="Times New Roman" w:hAnsi="Calibri" w:cs="Calibri"/>
-                <w:color w:val="000000"/>
-              </w:rPr>
-            </w:pPr>
-            <w:r>
-              <w:rPr>
-                <w:rFonts w:ascii="Calibri" w:eastAsia="Times New Roman" w:hAnsi="Calibri" w:cs="Calibri"/>
-                <w:color w:val="000000"/>
-              </w:rPr>
-              <w:t>0%</w:t>
-            </w:r>
-          </w:p>
-        </w:tc>
-        <w:tc>
-          <w:tcPr>
-            <w:tcW w:w="1340" w:type="dxa"/>
-            <w:shd w:val="clear" w:color="auto" w:fill="auto"/>
-            <w:noWrap/>
-            <w:vAlign w:val="bottom"/>
-            <w:hideMark/>
-          </w:tcPr>
-          <w:p>
-            <w:pPr>
-              <w:spacing w:after="0" w:line="240" w:lineRule="auto"/>
-              <w:rPr>
-                <w:rFonts w:ascii="Calibri" w:eastAsia="Times New Roman" w:hAnsi="Calibri" w:cs="Calibri"/>
-                <w:color w:val="000000"/>
-              </w:rPr>
-            </w:pPr>
-            <w:r>
-              <w:rPr>
-                <w:rFonts w:ascii="Calibri" w:eastAsia="Times New Roman" w:hAnsi="Calibri" w:cs="Calibri"/>
-                <w:color w:val="000000"/>
-              </w:rPr>
-              <w:t>40</w:t>
-            </w:r>
-          </w:p>
-        </w:tc>
-        <w:tc>
-          <w:tcPr>
-            <w:tcW w:w="900" w:type="dxa"/>
+            <w:tcW w:w="950" w:type="dxa"/>
             <w:shd w:val="clear" w:color="auto" w:fill="auto"/>
             <w:noWrap/>
             <w:vAlign w:val="bottom"/>
@@ -5262,7 +4678,7 @@
         </w:trPr>
         <w:tc>
           <w:tcPr>
-            <w:tcW w:w="1560" w:type="dxa"/>
+            <w:tcW w:w="1637" w:type="dxa"/>
             <w:shd w:val="clear" w:color="auto" w:fill="auto"/>
             <w:noWrap/>
             <w:vAlign w:val="bottom"/>
@@ -5312,50 +4728,7 @@
         </w:tc>
         <w:tc>
           <w:tcPr>
-            <w:tcW w:w="892" w:type="dxa"/>
-            <w:shd w:val="clear" w:color="auto" w:fill="auto"/>
-            <w:noWrap/>
-            <w:vAlign w:val="bottom"/>
-            <w:hideMark/>
-          </w:tcPr>
-          <w:p>
-            <w:pPr>
-              <w:spacing w:after="0" w:line="240" w:lineRule="auto"/>
-              <w:rPr>
-                <w:rFonts w:ascii="Calibri" w:eastAsia="Times New Roman" w:hAnsi="Calibri" w:cs="Calibri"/>
-                <w:color w:val="000000"/>
-              </w:rPr>
-            </w:pPr>
-          </w:p>
-        </w:tc>
-        <w:tc>
-          <w:tcPr>
-            <w:tcW w:w="1340" w:type="dxa"/>
-            <w:shd w:val="clear" w:color="auto" w:fill="auto"/>
-            <w:noWrap/>
-            <w:vAlign w:val="bottom"/>
-            <w:hideMark/>
-          </w:tcPr>
-          <w:p>
-            <w:pPr>
-              <w:spacing w:after="0" w:line="240" w:lineRule="auto"/>
-              <w:rPr>
-                <w:rFonts w:ascii="Calibri" w:eastAsia="Times New Roman" w:hAnsi="Calibri" w:cs="Calibri"/>
-                <w:color w:val="000000"/>
-              </w:rPr>
-            </w:pPr>
-            <w:r>
-              <w:rPr>
-                <w:rFonts w:ascii="Calibri" w:eastAsia="Times New Roman" w:hAnsi="Calibri" w:cs="Calibri"/>
-                <w:color w:val="000000"/>
-              </w:rPr>
-              <w:t>700,001</w:t>
-            </w:r>
-          </w:p>
-        </w:tc>
-        <w:tc>
-          <w:tcPr>
-            <w:tcW w:w="900" w:type="dxa"/>
+            <w:tcW w:w="950" w:type="dxa"/>
             <w:shd w:val="clear" w:color="auto" w:fill="auto"/>
             <w:noWrap/>
             <w:vAlign w:val="bottom"/>
@@ -5379,7 +4752,13 @@
         <w:t xml:space="preserve">The UNSW-NB15 dataset includes </w:t>
       </w:r>
       <w:r>
-        <w:t>approximately 45 computer systems, depending on which file, that are identified with either source or destination IP addresses. A</w:t>
+        <w:t xml:space="preserve">45 computer systems that are identified with either </w:t>
+      </w:r>
+      <w:r>
+        <w:t xml:space="preserve">a </w:t>
+      </w:r>
+      <w:r>
+        <w:t>source or destination IP address. A</w:t>
       </w:r>
       <w:r>
         <w:t>ttack</w:t>
@@ -5429,42 +4808,45 @@
       <w:r>
         <w:t xml:space="preserve"> to allow comparison of the results of the clustering ensembles to the original labels.</w:t>
       </w:r>
+      <w:r>
+        <w:t xml:space="preserve"> </w:t>
+      </w:r>
+      <w:r>
+        <w:t xml:space="preserve">The second package used in this research was clusterer.py. This package was responsible for generating the partitions, given </w:t>
+      </w:r>
+      <w:proofErr w:type="gramStart"/>
+      <w:r>
+        <w:t>a number of</w:t>
+      </w:r>
+      <w:proofErr w:type="gramEnd"/>
+      <w:r>
+        <w:t xml:space="preserve"> partitions to generate, the minimum feature ratio, the maximum feature ratio, the minimum number of clusters, and the maximum number of clusters. </w:t>
+      </w:r>
     </w:p>
     <w:p>
       <w:r>
-        <w:t xml:space="preserve">The second package used in this research was clusterer.py. This package was responsible for generating the partitions, given </w:t>
-      </w:r>
-      <w:proofErr w:type="gramStart"/>
-      <w:r>
-        <w:t>a number of</w:t>
-      </w:r>
-      <w:proofErr w:type="gramEnd"/>
-      <w:r>
-        <w:t xml:space="preserve"> partitions to generate, the minimum feature ratio, the maximum feature ratio, the minimum number of clusters, and the maximum number of clusters. For this experiment, the minimum feature ratio was set to 0.25, which meant that the minimum number of features that were used in the bagging was 0.25 times the number of features in the dataset. The maximum feature ratio was set to 0.75, which meant that the maximum number of features that were used in the bagging was 0.75 times the number of features in the dataset. In addition, the minimum number of clusters was set to three, and the maximum to 20. </w:t>
-      </w:r>
-      <w:proofErr w:type="gramStart"/>
-      <w:r>
-        <w:t>All of</w:t>
-      </w:r>
-      <w:proofErr w:type="gramEnd"/>
-      <w:r>
-        <w:t xml:space="preserve"> these numbers were arbitrarily selected for this experiment.</w:t>
+        <w:t>Parameter Selection</w:t>
       </w:r>
     </w:p>
     <w:p>
       <w:r>
-        <w:t>After testing the capabilities of the packages, an initial set of 100 partitions was created using the NSL-KDD dataset. T</w:t>
-      </w:r>
-      <w:r>
-        <w:t>his experiment first used visual inspection of the clustering ensemble results by creating a pivot table in Excel for randomly sampled partitions. Analysis determined in most cases, there was a single cluster in each partition that was predominantly higher in number of records than the others.   These high clusters had primarily, and in some cases, exclusively normal records. All other clusters contained a variety of normal and attack records. From this analysis, it was clear that a higher level of accuracy was available by identifying the normal records than by identifying the abnormal records.</w:t>
+        <w:t xml:space="preserve">For this experiment, the minimum feature ratio was set to 0.25, which meant that the minimum number of features that were used in the bagging was 0.25 times the number of features in the dataset. The maximum feature ratio was set to 0.75, which meant that the maximum number of features that were used in the bagging was 0.75 times the number of features in the dataset. In addition, the minimum number of clusters was set to three, and the maximum to 20. </w:t>
+      </w:r>
+      <w:proofErr w:type="gramStart"/>
+      <w:r>
+        <w:t>All of</w:t>
+      </w:r>
+      <w:proofErr w:type="gramEnd"/>
+      <w:r>
+        <w:t xml:space="preserve"> these numbers were arbitrarily selected for this experiment.</w:t>
       </w:r>
     </w:p>
     <w:p>
       <w:r>
-        <w:t xml:space="preserve">To confirm this </w:t>
-      </w:r>
-      <w:r>
-        <w:t xml:space="preserve">observation, this experiment included the development of an algorithm to test </w:t>
+        <w:t>Throughout the testing, the range of the number of clusters generated in each partition was evaluated and updated. Each partition that was generated included a pseudorandom number of clusters with a minimum and a maximum value. Initial evaluation runs included a minimum of three and a maximum of 20 clusters.</w:t>
+      </w:r>
+      <w:r>
+        <w:t xml:space="preserve"> Sampling and visual analysis of the clustering results showed high concentrations of normal records in </w:t>
       </w:r>
       <w:proofErr w:type="gramStart"/>
       <w:r>
@@ -5472,7 +4854,46 @@
       </w:r>
       <w:proofErr w:type="gramEnd"/>
       <w:r>
-        <w:t xml:space="preserve"> the partitions:</w:t>
+        <w:t xml:space="preserve"> the clusters in the sampled partitions. As a result, the maximum number of clusters partition was updated to 40, but the results were similar. Finally, updating the minimum to 40 and the maximum to 100 showed a better distribution of results. There were still normal records in most clusters, but with this range, the clustering results demonstrated improved discrimination between types of normal records.</w:t>
+      </w:r>
+    </w:p>
+    <w:p>
+      <w:r>
+        <w:t>Testing</w:t>
+      </w:r>
+    </w:p>
+    <w:p>
+      <w:r>
+        <w:t>A</w:t>
+      </w:r>
+      <w:r>
+        <w:t>n initial set of 100 partitions was created using the NSL-KDD dataset. T</w:t>
+      </w:r>
+      <w:r>
+        <w:t xml:space="preserve">his experiment first used visual inspection of the clustering ensemble results by creating a pivot table in Excel for randomly sampled partitions. </w:t>
+      </w:r>
+      <w:r>
+        <w:t>During this testing, labeled data was used to evaluate the clustering results. Analysis found that there were very few cases in which anomalies clustered cleanly together without normal records. Thus, the initial assumption that anomalies could be found as K standard deviations below the mean number of results in each cluster was found to be unsuccessful.</w:t>
+      </w:r>
+      <w:r>
+        <w:t xml:space="preserve"> Additionally, the results that were K </w:t>
+      </w:r>
+      <w:r>
+        <w:lastRenderedPageBreak/>
+        <w:t>standard deviations above the mean were found not to be anomalous, but instead, with a high degree of accuracy, were found to be the normal records.</w:t>
+      </w:r>
+    </w:p>
+    <w:p>
+      <w:r>
+        <w:t xml:space="preserve">Since this preliminary conclusion was the result of sampling, it was necessary to review </w:t>
+      </w:r>
+      <w:proofErr w:type="gramStart"/>
+      <w:r>
+        <w:t>all of</w:t>
+      </w:r>
+      <w:proofErr w:type="gramEnd"/>
+      <w:r>
+        <w:t xml:space="preserve"> the partitions to determine if this observation was consistent. To verify this, an algorithm was developed to test each partition, with a goal of determining if the clustering results that were K standard deviations above the mean number of results in each cluster was consistently accurate. The following algorithm was developed to perform this testing:</w:t>
       </w:r>
     </w:p>
     <w:p>
@@ -5513,8 +4934,13 @@
         <w:ind w:firstLine="720"/>
       </w:pPr>
       <w:r>
-        <w:lastRenderedPageBreak/>
-        <w:t>Select rows where the count of records in the cluster were N standard deviations higher than other clusters in the same partition</w:t>
+        <w:t xml:space="preserve">Select rows where the count of records in the cluster were </w:t>
+      </w:r>
+      <w:r>
+        <w:t>K</w:t>
+      </w:r>
+      <w:r>
+        <w:t xml:space="preserve"> standard deviations higher than other clusters in the same partition</w:t>
       </w:r>
     </w:p>
     <w:p>
@@ -5525,7 +4951,13 @@
     <w:p/>
     <w:p>
       <w:r>
-        <w:t>The results of the unsupervised algorithm on the NSL-KDD dataset ranged from identifying from 96.1 to 100 percent of normal records in the cluster that had a count of records greater than two standard deviations above the mean. The average was 99.3 percent, which was sufficiently higher than the ratio of normal records to the total records in the dataset, which was 98</w:t>
+        <w:t>The results of the unsupervised algorithm on the NSL-KDD dataset ranged from identifying from 96.1 to 100 percent of normal records in the cluster that had a count of records greater than two standard deviations above the mean. The average was 99.</w:t>
+      </w:r>
+      <w:r>
+        <w:t>9</w:t>
+      </w:r>
+      <w:r>
+        <w:t xml:space="preserve"> percent, which was sufficiently higher than the ratio of normal records to the total records in the dataset, which was 98</w:t>
       </w:r>
       <w:r>
         <w:t xml:space="preserve"> percent</w:t>
@@ -5536,7 +4968,13 @@
     </w:p>
     <w:p>
       <w:r>
-        <w:t>To determine if this algorithm was generalizable beyond the NSL-KDD dataset, the same algorithm was used on the UNSW-NB15_1 dataset. In this case, the unsupervised algorithm identified from 91.6 to 100 percent of the records, with an average of 98 percent. Similarly, this was higher than the 97</w:t>
+        <w:t>To determine if this algorithm was generalizable beyond the NSL-KDD dataset, the same algorithm was used on the UNSW-NB15_1 dataset. In this case, the unsupervised algorithm identified from 91.6 to 100 percent of the records, with an average of 98</w:t>
+      </w:r>
+      <w:r>
+        <w:t>.8</w:t>
+      </w:r>
+      <w:r>
+        <w:t xml:space="preserve"> percent. Similarly, this was higher than the 97</w:t>
       </w:r>
       <w:r>
         <w:t xml:space="preserve"> percent</w:t>
@@ -5547,23 +4985,48 @@
     </w:p>
     <w:p>
       <w:r>
-        <w:t xml:space="preserve">From these results, it was concluded that this approach was useful </w:t>
-      </w:r>
-      <w:r>
-        <w:t>for unsupervised identification of</w:t>
+        <w:t xml:space="preserve">These results were tested using a variety of </w:t>
+      </w:r>
+      <w:r>
+        <w:t xml:space="preserve">numbers of clusters as well as a variety of values for the number of standard deviations above the mean. The most accurate results were found using a range of 40 to 100 clusters. To isolate the normal records, testing found that four standard deviations above the mean number of clusters was the most accurate. </w:t>
+      </w:r>
+    </w:p>
+    <w:p>
+      <w:r>
+        <w:t xml:space="preserve">The </w:t>
+      </w:r>
+      <w:r>
+        <w:t>result</w:t>
+      </w:r>
+      <w:r>
+        <w:t xml:space="preserve"> of this experiment shows that this approach to</w:t>
+      </w:r>
+      <w:r>
+        <w:t xml:space="preserve"> unsupervised identification of</w:t>
       </w:r>
       <w:r>
         <w:t xml:space="preserve"> </w:t>
       </w:r>
       <w:r>
-        <w:t>normal records in highly imbalanced datasets. As a result, this approach would be used for eliminating the normal records to identify the probability that an event was an anomaly.</w:t>
+        <w:t>normal records in highly imbalanced datasets</w:t>
+      </w:r>
+      <w:r>
+        <w:t xml:space="preserve"> may be useful identifying anomalous records by the process of elimination</w:t>
+      </w:r>
+      <w:r>
+        <w:t xml:space="preserve">. </w:t>
+      </w:r>
+      <w:r>
+        <w:t>As a result, these values will be carried</w:t>
+      </w:r>
+      <w:bookmarkStart w:id="0" w:name="_GoBack"/>
+      <w:bookmarkEnd w:id="0"/>
+      <w:r>
+        <w:t xml:space="preserve"> forward in to the subsequent experiments.</w:t>
       </w:r>
     </w:p>
     <w:p/>
-    <w:p>
-      <w:bookmarkStart w:id="0" w:name="_GoBack"/>
-      <w:bookmarkEnd w:id="0"/>
-    </w:p>
+    <w:p/>
     <w:p/>
     <w:sectPr>
       <w:pgSz w:w="12240" w:h="15840"/>
@@ -6322,7 +5785,7 @@
 </file>
 
 <file path=customXml/itemProps1.xml><?xml version="1.0" encoding="utf-8"?>
-<ds:datastoreItem xmlns:ds="http://schemas.openxmlformats.org/officeDocument/2006/customXml" ds:itemID="{D651EBF2-E98A-4AF8-AE00-8C7FFDBF3536}">
+<ds:datastoreItem xmlns:ds="http://schemas.openxmlformats.org/officeDocument/2006/customXml" ds:itemID="{5CE767FB-1E70-4C5B-8FA4-48DFA1A0CB2A}">
   <ds:schemaRefs>
     <ds:schemaRef ds:uri="http://schemas.openxmlformats.org/officeDocument/2006/bibliography"/>
   </ds:schemaRefs>

</xml_diff>